<commit_message>
Added Week 1 DSA Hands-On exercises
</commit_message>
<xml_diff>
--- a/Week 1/Week1_DesignPatternsAndPrinciples_HandsOn.docx
+++ b/Week 1/Week1_DesignPatternsAndPrinciples_HandsOn.docx
@@ -17,7 +17,7 @@
           <w:sz w:val="28"/>
           <w:szCs w:val="28"/>
         </w:rPr>
-        <w:t xml:space="preserve">                                      Week one: </w:t>
+        <w:t xml:space="preserve">                                      Week </w:t>
       </w:r>
       <w:r>
         <w:rPr>
@@ -26,7 +26,7 @@
           <w:sz w:val="28"/>
           <w:szCs w:val="28"/>
         </w:rPr>
-        <w:t>Design principles &amp; Patterns</w:t>
+        <w:t>O</w:t>
       </w:r>
       <w:r>
         <w:rPr>
@@ -35,7 +35,7 @@
           <w:sz w:val="28"/>
           <w:szCs w:val="28"/>
         </w:rPr>
-        <w:br/>
+        <w:t xml:space="preserve">ne: </w:t>
       </w:r>
       <w:r>
         <w:rPr>
@@ -44,8 +44,7 @@
           <w:sz w:val="28"/>
           <w:szCs w:val="28"/>
         </w:rPr>
-        <w:br/>
-        <w:t xml:space="preserve">Exercise 1: </w:t>
+        <w:t>Design principles &amp; Patterns</w:t>
       </w:r>
       <w:r>
         <w:rPr>
@@ -54,7 +53,7 @@
           <w:sz w:val="28"/>
           <w:szCs w:val="28"/>
         </w:rPr>
-        <w:t>Implementing the Singleton Pattern</w:t>
+        <w:br/>
       </w:r>
       <w:r>
         <w:rPr>
@@ -64,6 +63,7 @@
           <w:szCs w:val="28"/>
         </w:rPr>
         <w:br/>
+        <w:t xml:space="preserve">Exercise 1: </w:t>
       </w:r>
       <w:r>
         <w:rPr>
@@ -72,7 +72,7 @@
           <w:sz w:val="28"/>
           <w:szCs w:val="28"/>
         </w:rPr>
-        <w:br/>
+        <w:t>Implementing the Singleton Pattern</w:t>
       </w:r>
       <w:r>
         <w:rPr>
@@ -81,6 +81,24 @@
           <w:sz w:val="28"/>
           <w:szCs w:val="28"/>
         </w:rPr>
+        <w:br/>
+      </w:r>
+      <w:r>
+        <w:rPr>
+          <w:b/>
+          <w:bCs/>
+          <w:sz w:val="28"/>
+          <w:szCs w:val="28"/>
+        </w:rPr>
+        <w:br/>
+      </w:r>
+      <w:r>
+        <w:rPr>
+          <w:b/>
+          <w:bCs/>
+          <w:sz w:val="28"/>
+          <w:szCs w:val="28"/>
+        </w:rPr>
         <w:t>CODE:</w:t>
       </w:r>
       <w:r>
@@ -206,15 +224,7 @@
           <w:sz w:val="24"/>
           <w:szCs w:val="24"/>
         </w:rPr>
-        <w:t xml:space="preserve">        </w:t>
-      </w:r>
-      <w:proofErr w:type="spellStart"/>
-      <w:r>
-        <w:rPr>
-          <w:sz w:val="24"/>
-          <w:szCs w:val="24"/>
-        </w:rPr>
-        <w:t>System.</w:t>
+        <w:t xml:space="preserve">        System.</w:t>
       </w:r>
       <w:r>
         <w:rPr>
@@ -230,15 +240,7 @@
           <w:sz w:val="24"/>
           <w:szCs w:val="24"/>
         </w:rPr>
-        <w:t>.println</w:t>
-      </w:r>
-      <w:proofErr w:type="spellEnd"/>
-      <w:r>
-        <w:rPr>
-          <w:sz w:val="24"/>
-          <w:szCs w:val="24"/>
-        </w:rPr>
-        <w:t>("Logger created early.");</w:t>
+        <w:t>.println("Logger created early.");</w:t>
       </w:r>
     </w:p>
     <w:p>
@@ -272,22 +274,13 @@
         </w:rPr>
         <w:t xml:space="preserve">    public static Logger </w:t>
       </w:r>
-      <w:proofErr w:type="spellStart"/>
       <w:proofErr w:type="gramStart"/>
       <w:r>
         <w:rPr>
           <w:sz w:val="24"/>
           <w:szCs w:val="24"/>
         </w:rPr>
-        <w:t>getInstance</w:t>
-      </w:r>
-      <w:proofErr w:type="spellEnd"/>
-      <w:r>
-        <w:rPr>
-          <w:sz w:val="24"/>
-          <w:szCs w:val="24"/>
-        </w:rPr>
-        <w:t>(</w:t>
+        <w:t>getInstance(</w:t>
       </w:r>
       <w:proofErr w:type="gramEnd"/>
       <w:r>
@@ -375,47 +368,23 @@
           <w:sz w:val="24"/>
           <w:szCs w:val="24"/>
         </w:rPr>
-        <w:t xml:space="preserve">String </w:t>
-      </w:r>
-      <w:proofErr w:type="spellStart"/>
-      <w:r>
-        <w:rPr>
-          <w:sz w:val="24"/>
-          <w:szCs w:val="24"/>
-        </w:rPr>
-        <w:t>msg</w:t>
-      </w:r>
-      <w:proofErr w:type="spellEnd"/>
-      <w:r>
-        <w:rPr>
-          <w:sz w:val="24"/>
-          <w:szCs w:val="24"/>
-        </w:rPr>
-        <w:t>) {</w:t>
-      </w:r>
-    </w:p>
-    <w:p>
-      <w:pPr>
-        <w:spacing w:line="240" w:lineRule="auto"/>
-        <w:rPr>
-          <w:sz w:val="24"/>
-          <w:szCs w:val="24"/>
-        </w:rPr>
-      </w:pPr>
-      <w:r>
-        <w:rPr>
-          <w:sz w:val="24"/>
-          <w:szCs w:val="24"/>
-        </w:rPr>
-        <w:t xml:space="preserve">        </w:t>
-      </w:r>
-      <w:proofErr w:type="spellStart"/>
-      <w:r>
-        <w:rPr>
-          <w:sz w:val="24"/>
-          <w:szCs w:val="24"/>
-        </w:rPr>
-        <w:t>System.</w:t>
+        <w:t>String msg) {</w:t>
+      </w:r>
+    </w:p>
+    <w:p>
+      <w:pPr>
+        <w:spacing w:line="240" w:lineRule="auto"/>
+        <w:rPr>
+          <w:sz w:val="24"/>
+          <w:szCs w:val="24"/>
+        </w:rPr>
+      </w:pPr>
+      <w:r>
+        <w:rPr>
+          <w:sz w:val="24"/>
+          <w:szCs w:val="24"/>
+        </w:rPr>
+        <w:t xml:space="preserve">        System.</w:t>
       </w:r>
       <w:r>
         <w:rPr>
@@ -431,31 +400,7 @@
           <w:sz w:val="24"/>
           <w:szCs w:val="24"/>
         </w:rPr>
-        <w:t>.println</w:t>
-      </w:r>
-      <w:proofErr w:type="spellEnd"/>
-      <w:r>
-        <w:rPr>
-          <w:sz w:val="24"/>
-          <w:szCs w:val="24"/>
-        </w:rPr>
-        <w:t xml:space="preserve">("[LOG] " + </w:t>
-      </w:r>
-      <w:proofErr w:type="spellStart"/>
-      <w:r>
-        <w:rPr>
-          <w:sz w:val="24"/>
-          <w:szCs w:val="24"/>
-        </w:rPr>
-        <w:t>msg</w:t>
-      </w:r>
-      <w:proofErr w:type="spellEnd"/>
-      <w:r>
-        <w:rPr>
-          <w:sz w:val="24"/>
-          <w:szCs w:val="24"/>
-        </w:rPr>
-        <w:t>);</w:t>
+        <w:t>.println("[LOG] " + msg);</w:t>
       </w:r>
     </w:p>
     <w:p>
@@ -503,47 +448,23 @@
           <w:sz w:val="24"/>
           <w:szCs w:val="24"/>
         </w:rPr>
-        <w:t xml:space="preserve">] </w:t>
-      </w:r>
-      <w:proofErr w:type="spellStart"/>
-      <w:r>
-        <w:rPr>
-          <w:sz w:val="24"/>
-          <w:szCs w:val="24"/>
-        </w:rPr>
-        <w:t>args</w:t>
-      </w:r>
-      <w:proofErr w:type="spellEnd"/>
-      <w:r>
-        <w:rPr>
-          <w:sz w:val="24"/>
-          <w:szCs w:val="24"/>
-        </w:rPr>
-        <w:t>) {</w:t>
-      </w:r>
-    </w:p>
-    <w:p>
-      <w:pPr>
-        <w:spacing w:line="240" w:lineRule="auto"/>
-        <w:rPr>
-          <w:sz w:val="24"/>
-          <w:szCs w:val="24"/>
-        </w:rPr>
-      </w:pPr>
-      <w:r>
-        <w:rPr>
-          <w:sz w:val="24"/>
-          <w:szCs w:val="24"/>
-        </w:rPr>
-        <w:t xml:space="preserve">            Logger a = </w:t>
-      </w:r>
-      <w:proofErr w:type="spellStart"/>
-      <w:r>
-        <w:rPr>
-          <w:sz w:val="24"/>
-          <w:szCs w:val="24"/>
-        </w:rPr>
-        <w:t>Logger.</w:t>
+        <w:t>] args) {</w:t>
+      </w:r>
+    </w:p>
+    <w:p>
+      <w:pPr>
+        <w:spacing w:line="240" w:lineRule="auto"/>
+        <w:rPr>
+          <w:sz w:val="24"/>
+          <w:szCs w:val="24"/>
+        </w:rPr>
+      </w:pPr>
+      <w:r>
+        <w:rPr>
+          <w:sz w:val="24"/>
+          <w:szCs w:val="24"/>
+        </w:rPr>
+        <w:t xml:space="preserve">            Logger a = Logger.</w:t>
       </w:r>
       <w:r>
         <w:rPr>
@@ -554,7 +475,6 @@
         </w:rPr>
         <w:t>getInstance</w:t>
       </w:r>
-      <w:proofErr w:type="spellEnd"/>
       <w:r>
         <w:rPr>
           <w:sz w:val="24"/>
@@ -576,15 +496,7 @@
           <w:sz w:val="24"/>
           <w:szCs w:val="24"/>
         </w:rPr>
-        <w:t xml:space="preserve">            Logger b = </w:t>
-      </w:r>
-      <w:proofErr w:type="spellStart"/>
-      <w:r>
-        <w:rPr>
-          <w:sz w:val="24"/>
-          <w:szCs w:val="24"/>
-        </w:rPr>
-        <w:t>Logger.</w:t>
+        <w:t xml:space="preserve">            Logger b = Logger.</w:t>
       </w:r>
       <w:r>
         <w:rPr>
@@ -595,7 +507,6 @@
         </w:rPr>
         <w:t>getInstance</w:t>
       </w:r>
-      <w:proofErr w:type="spellEnd"/>
       <w:r>
         <w:rPr>
           <w:sz w:val="24"/>
@@ -617,15 +528,7 @@
           <w:sz w:val="24"/>
           <w:szCs w:val="24"/>
         </w:rPr>
-        <w:t xml:space="preserve">            </w:t>
-      </w:r>
-      <w:proofErr w:type="spellStart"/>
-      <w:r>
-        <w:rPr>
-          <w:sz w:val="24"/>
-          <w:szCs w:val="24"/>
-        </w:rPr>
-        <w:t>a.</w:t>
+        <w:t xml:space="preserve">            a.</w:t>
       </w:r>
       <w:proofErr w:type="gramStart"/>
       <w:r>
@@ -633,15 +536,7 @@
           <w:sz w:val="24"/>
           <w:szCs w:val="24"/>
         </w:rPr>
-        <w:t>print</w:t>
-      </w:r>
-      <w:proofErr w:type="spellEnd"/>
-      <w:r>
-        <w:rPr>
-          <w:sz w:val="24"/>
-          <w:szCs w:val="24"/>
-        </w:rPr>
-        <w:t>(</w:t>
+        <w:t>print(</w:t>
       </w:r>
       <w:proofErr w:type="gramEnd"/>
       <w:r>
@@ -665,15 +560,7 @@
           <w:sz w:val="24"/>
           <w:szCs w:val="24"/>
         </w:rPr>
-        <w:t xml:space="preserve">            </w:t>
-      </w:r>
-      <w:proofErr w:type="spellStart"/>
-      <w:r>
-        <w:rPr>
-          <w:sz w:val="24"/>
-          <w:szCs w:val="24"/>
-        </w:rPr>
-        <w:t>b.</w:t>
+        <w:t xml:space="preserve">            b.</w:t>
       </w:r>
       <w:proofErr w:type="gramStart"/>
       <w:r>
@@ -681,15 +568,7 @@
           <w:sz w:val="24"/>
           <w:szCs w:val="24"/>
         </w:rPr>
-        <w:t>print</w:t>
-      </w:r>
-      <w:proofErr w:type="spellEnd"/>
-      <w:r>
-        <w:rPr>
-          <w:sz w:val="24"/>
-          <w:szCs w:val="24"/>
-        </w:rPr>
-        <w:t>(</w:t>
+        <w:t>print(</w:t>
       </w:r>
       <w:proofErr w:type="gramEnd"/>
       <w:r>
@@ -713,15 +592,7 @@
           <w:sz w:val="24"/>
           <w:szCs w:val="24"/>
         </w:rPr>
-        <w:t xml:space="preserve">            </w:t>
-      </w:r>
-      <w:proofErr w:type="spellStart"/>
-      <w:r>
-        <w:rPr>
-          <w:sz w:val="24"/>
-          <w:szCs w:val="24"/>
-        </w:rPr>
-        <w:t>System.</w:t>
+        <w:t xml:space="preserve">            System.</w:t>
       </w:r>
       <w:r>
         <w:rPr>
@@ -737,15 +608,7 @@
           <w:sz w:val="24"/>
           <w:szCs w:val="24"/>
         </w:rPr>
-        <w:t>.println</w:t>
-      </w:r>
-      <w:proofErr w:type="spellEnd"/>
-      <w:r>
-        <w:rPr>
-          <w:sz w:val="24"/>
-          <w:szCs w:val="24"/>
-        </w:rPr>
-        <w:t xml:space="preserve">(a == </w:t>
+        <w:t xml:space="preserve">.println(a == </w:t>
       </w:r>
       <w:proofErr w:type="gramStart"/>
       <w:r>
@@ -814,6 +677,9 @@
     </w:p>
     <w:p>
       <w:r>
+        <w:rPr>
+          <w:noProof/>
+        </w:rPr>
         <w:lastRenderedPageBreak/>
         <w:drawing>
           <wp:inline distT="0" distB="0" distL="0" distR="0" wp14:anchorId="4FCF2146" wp14:editId="583C655A">
@@ -872,6 +738,9 @@
         <w:br/>
       </w:r>
       <w:r>
+        <w:rPr>
+          <w:noProof/>
+        </w:rPr>
         <w:drawing>
           <wp:inline distT="0" distB="0" distL="0" distR="0" wp14:anchorId="0907B867" wp14:editId="7A703D13">
             <wp:extent cx="5731510" cy="1245235"/>
@@ -999,92 +868,92 @@
           <w:sz w:val="24"/>
           <w:szCs w:val="24"/>
         </w:rPr>
-        <w:t xml:space="preserve">Interface: </w:t>
-      </w:r>
-      <w:r>
+        <w:t>Interface: Document</w:t>
+      </w:r>
+    </w:p>
+    <w:p>
+      <w:pPr>
+        <w:spacing w:line="240" w:lineRule="auto"/>
+        <w:rPr>
+          <w:sz w:val="24"/>
+          <w:szCs w:val="24"/>
+        </w:rPr>
+      </w:pPr>
+      <w:r>
+        <w:rPr>
+          <w:sz w:val="24"/>
+          <w:szCs w:val="24"/>
+        </w:rPr>
+        <w:t>public interface Document {</w:t>
+      </w:r>
+    </w:p>
+    <w:p>
+      <w:pPr>
+        <w:spacing w:line="240" w:lineRule="auto"/>
+        <w:rPr>
+          <w:sz w:val="24"/>
+          <w:szCs w:val="24"/>
+        </w:rPr>
+      </w:pPr>
+      <w:r>
+        <w:rPr>
+          <w:sz w:val="24"/>
+          <w:szCs w:val="24"/>
+        </w:rPr>
+        <w:t xml:space="preserve">    void </w:t>
+      </w:r>
+      <w:proofErr w:type="gramStart"/>
+      <w:r>
+        <w:rPr>
+          <w:sz w:val="24"/>
+          <w:szCs w:val="24"/>
+        </w:rPr>
+        <w:t>show(</w:t>
+      </w:r>
+      <w:proofErr w:type="gramEnd"/>
+      <w:r>
+        <w:rPr>
+          <w:sz w:val="24"/>
+          <w:szCs w:val="24"/>
+        </w:rPr>
+        <w:t>);</w:t>
+      </w:r>
+    </w:p>
+    <w:p>
+      <w:pPr>
+        <w:spacing w:line="240" w:lineRule="auto"/>
+        <w:rPr>
+          <w:sz w:val="24"/>
+          <w:szCs w:val="24"/>
+        </w:rPr>
+      </w:pPr>
+      <w:r>
+        <w:rPr>
+          <w:sz w:val="24"/>
+          <w:szCs w:val="24"/>
+        </w:rPr>
+        <w:t>}</w:t>
+      </w:r>
+    </w:p>
+    <w:p>
+      <w:pPr>
+        <w:spacing w:line="240" w:lineRule="auto"/>
         <w:rPr>
           <w:b/>
           <w:bCs/>
           <w:sz w:val="24"/>
           <w:szCs w:val="24"/>
         </w:rPr>
-        <w:t>Document</w:t>
-      </w:r>
-    </w:p>
-    <w:p>
-      <w:pPr>
-        <w:spacing w:line="240" w:lineRule="auto"/>
-        <w:rPr>
-          <w:sz w:val="24"/>
-          <w:szCs w:val="24"/>
-        </w:rPr>
-      </w:pPr>
-      <w:r>
-        <w:rPr>
-          <w:sz w:val="24"/>
-          <w:szCs w:val="24"/>
-        </w:rPr>
-        <w:t>public interface Document {</w:t>
-      </w:r>
-    </w:p>
-    <w:p>
-      <w:pPr>
-        <w:spacing w:line="240" w:lineRule="auto"/>
-        <w:rPr>
-          <w:sz w:val="24"/>
-          <w:szCs w:val="24"/>
-        </w:rPr>
-      </w:pPr>
-      <w:r>
-        <w:rPr>
-          <w:sz w:val="24"/>
-          <w:szCs w:val="24"/>
-        </w:rPr>
-        <w:t xml:space="preserve">    void </w:t>
-      </w:r>
-      <w:proofErr w:type="gramStart"/>
-      <w:r>
-        <w:rPr>
-          <w:sz w:val="24"/>
-          <w:szCs w:val="24"/>
-        </w:rPr>
-        <w:t>show(</w:t>
-      </w:r>
-      <w:proofErr w:type="gramEnd"/>
-      <w:r>
-        <w:rPr>
-          <w:sz w:val="24"/>
-          <w:szCs w:val="24"/>
-        </w:rPr>
-        <w:t>);</w:t>
-      </w:r>
-    </w:p>
-    <w:p>
-      <w:pPr>
-        <w:spacing w:line="240" w:lineRule="auto"/>
-        <w:rPr>
-          <w:sz w:val="24"/>
-          <w:szCs w:val="24"/>
-        </w:rPr>
-      </w:pPr>
-      <w:r>
-        <w:rPr>
-          <w:sz w:val="24"/>
-          <w:szCs w:val="24"/>
-        </w:rPr>
-        <w:t>}</w:t>
-      </w:r>
-    </w:p>
-    <w:p>
-      <w:pPr>
-        <w:spacing w:line="240" w:lineRule="auto"/>
+      </w:pPr>
+      <w:r>
         <w:rPr>
           <w:b/>
           <w:bCs/>
           <w:sz w:val="24"/>
           <w:szCs w:val="24"/>
         </w:rPr>
-      </w:pPr>
+        <w:t xml:space="preserve">Class: </w:t>
+      </w:r>
       <w:r>
         <w:rPr>
           <w:b/>
@@ -1092,168 +961,231 @@
           <w:sz w:val="24"/>
           <w:szCs w:val="24"/>
         </w:rPr>
-        <w:t xml:space="preserve">Class: </w:t>
-      </w:r>
-      <w:proofErr w:type="spellStart"/>
-      <w:r>
+        <w:t>PdfDoc</w:t>
+      </w:r>
+    </w:p>
+    <w:p>
+      <w:pPr>
+        <w:spacing w:line="240" w:lineRule="auto"/>
+        <w:rPr>
+          <w:sz w:val="24"/>
+          <w:szCs w:val="24"/>
+        </w:rPr>
+      </w:pPr>
+      <w:r>
+        <w:rPr>
+          <w:sz w:val="24"/>
+          <w:szCs w:val="24"/>
+        </w:rPr>
+        <w:t>public class PdfDoc implements Document {</w:t>
+      </w:r>
+    </w:p>
+    <w:p>
+      <w:pPr>
+        <w:spacing w:line="240" w:lineRule="auto"/>
+        <w:rPr>
+          <w:sz w:val="24"/>
+          <w:szCs w:val="24"/>
+        </w:rPr>
+      </w:pPr>
+      <w:r>
+        <w:rPr>
+          <w:sz w:val="24"/>
+          <w:szCs w:val="24"/>
+        </w:rPr>
+        <w:t xml:space="preserve">    public void </w:t>
+      </w:r>
+      <w:proofErr w:type="gramStart"/>
+      <w:r>
+        <w:rPr>
+          <w:sz w:val="24"/>
+          <w:szCs w:val="24"/>
+        </w:rPr>
+        <w:t>show(</w:t>
+      </w:r>
+      <w:proofErr w:type="gramEnd"/>
+      <w:r>
+        <w:rPr>
+          <w:sz w:val="24"/>
+          <w:szCs w:val="24"/>
+        </w:rPr>
+        <w:t>) {</w:t>
+      </w:r>
+    </w:p>
+    <w:p>
+      <w:pPr>
+        <w:spacing w:line="240" w:lineRule="auto"/>
+        <w:rPr>
+          <w:sz w:val="24"/>
+          <w:szCs w:val="24"/>
+        </w:rPr>
+      </w:pPr>
+      <w:r>
+        <w:rPr>
+          <w:sz w:val="24"/>
+          <w:szCs w:val="24"/>
+        </w:rPr>
+        <w:t xml:space="preserve">        System.out.println("PDF is opened.");</w:t>
+      </w:r>
+    </w:p>
+    <w:p>
+      <w:pPr>
+        <w:spacing w:line="240" w:lineRule="auto"/>
+        <w:rPr>
+          <w:sz w:val="24"/>
+          <w:szCs w:val="24"/>
+        </w:rPr>
+      </w:pPr>
+      <w:r>
+        <w:rPr>
+          <w:sz w:val="24"/>
+          <w:szCs w:val="24"/>
+        </w:rPr>
+        <w:t xml:space="preserve">    }</w:t>
+      </w:r>
+    </w:p>
+    <w:p>
+      <w:pPr>
+        <w:spacing w:line="240" w:lineRule="auto"/>
+        <w:rPr>
+          <w:sz w:val="24"/>
+          <w:szCs w:val="24"/>
+        </w:rPr>
+      </w:pPr>
+      <w:r>
+        <w:rPr>
+          <w:sz w:val="24"/>
+          <w:szCs w:val="24"/>
+        </w:rPr>
+        <w:t>}</w:t>
+      </w:r>
+    </w:p>
+    <w:p>
+      <w:pPr>
+        <w:spacing w:line="240" w:lineRule="auto"/>
         <w:rPr>
           <w:b/>
           <w:bCs/>
           <w:sz w:val="24"/>
           <w:szCs w:val="24"/>
         </w:rPr>
-        <w:t>PdfDoc</w:t>
-      </w:r>
-      <w:proofErr w:type="spellEnd"/>
-    </w:p>
-    <w:p>
-      <w:pPr>
-        <w:spacing w:line="240" w:lineRule="auto"/>
-        <w:rPr>
-          <w:sz w:val="24"/>
-          <w:szCs w:val="24"/>
-        </w:rPr>
-      </w:pPr>
-      <w:r>
-        <w:rPr>
-          <w:sz w:val="24"/>
-          <w:szCs w:val="24"/>
-        </w:rPr>
-        <w:t xml:space="preserve">public class </w:t>
-      </w:r>
-      <w:proofErr w:type="spellStart"/>
-      <w:r>
-        <w:rPr>
-          <w:sz w:val="24"/>
-          <w:szCs w:val="24"/>
-        </w:rPr>
-        <w:t>PdfDoc</w:t>
-      </w:r>
-      <w:proofErr w:type="spellEnd"/>
-      <w:r>
-        <w:rPr>
-          <w:sz w:val="24"/>
-          <w:szCs w:val="24"/>
-        </w:rPr>
-        <w:t xml:space="preserve"> implements Document {</w:t>
-      </w:r>
-    </w:p>
-    <w:p>
-      <w:pPr>
-        <w:spacing w:line="240" w:lineRule="auto"/>
-        <w:rPr>
-          <w:sz w:val="24"/>
-          <w:szCs w:val="24"/>
-        </w:rPr>
-      </w:pPr>
-      <w:r>
-        <w:rPr>
-          <w:sz w:val="24"/>
-          <w:szCs w:val="24"/>
-        </w:rPr>
-        <w:t xml:space="preserve">    public void </w:t>
-      </w:r>
-      <w:proofErr w:type="gramStart"/>
-      <w:r>
-        <w:rPr>
-          <w:sz w:val="24"/>
-          <w:szCs w:val="24"/>
-        </w:rPr>
-        <w:t>show(</w:t>
-      </w:r>
-      <w:proofErr w:type="gramEnd"/>
-      <w:r>
-        <w:rPr>
-          <w:sz w:val="24"/>
-          <w:szCs w:val="24"/>
-        </w:rPr>
-        <w:t>) {</w:t>
-      </w:r>
-    </w:p>
-    <w:p>
-      <w:pPr>
-        <w:spacing w:line="240" w:lineRule="auto"/>
-        <w:rPr>
-          <w:sz w:val="24"/>
-          <w:szCs w:val="24"/>
-        </w:rPr>
-      </w:pPr>
-      <w:r>
-        <w:rPr>
-          <w:sz w:val="24"/>
-          <w:szCs w:val="24"/>
-        </w:rPr>
-        <w:t xml:space="preserve">        </w:t>
-      </w:r>
-      <w:proofErr w:type="spellStart"/>
-      <w:r>
-        <w:rPr>
-          <w:sz w:val="24"/>
-          <w:szCs w:val="24"/>
-        </w:rPr>
-        <w:t>System.out.println</w:t>
-      </w:r>
-      <w:proofErr w:type="spellEnd"/>
-      <w:r>
-        <w:rPr>
-          <w:sz w:val="24"/>
-          <w:szCs w:val="24"/>
-        </w:rPr>
-        <w:t>("PDF is opened.");</w:t>
-      </w:r>
-    </w:p>
-    <w:p>
-      <w:pPr>
-        <w:spacing w:line="240" w:lineRule="auto"/>
-        <w:rPr>
-          <w:sz w:val="24"/>
-          <w:szCs w:val="24"/>
-        </w:rPr>
-      </w:pPr>
-      <w:r>
-        <w:rPr>
-          <w:sz w:val="24"/>
-          <w:szCs w:val="24"/>
-        </w:rPr>
-        <w:t xml:space="preserve">    }</w:t>
-      </w:r>
-    </w:p>
-    <w:p>
-      <w:pPr>
-        <w:spacing w:line="240" w:lineRule="auto"/>
-        <w:rPr>
-          <w:sz w:val="24"/>
-          <w:szCs w:val="24"/>
-        </w:rPr>
-      </w:pPr>
-      <w:r>
-        <w:rPr>
-          <w:sz w:val="24"/>
-          <w:szCs w:val="24"/>
-        </w:rPr>
-        <w:t>}</w:t>
-      </w:r>
-    </w:p>
-    <w:p>
-      <w:pPr>
-        <w:spacing w:line="240" w:lineRule="auto"/>
+      </w:pPr>
+      <w:r>
         <w:rPr>
           <w:b/>
           <w:bCs/>
           <w:sz w:val="24"/>
           <w:szCs w:val="24"/>
         </w:rPr>
-      </w:pPr>
-      <w:r>
+        <w:t>Class: ExcelDoc</w:t>
+      </w:r>
+    </w:p>
+    <w:p>
+      <w:pPr>
+        <w:spacing w:line="240" w:lineRule="auto"/>
+        <w:rPr>
+          <w:sz w:val="24"/>
+          <w:szCs w:val="24"/>
+        </w:rPr>
+      </w:pPr>
+      <w:r>
+        <w:rPr>
+          <w:sz w:val="24"/>
+          <w:szCs w:val="24"/>
+        </w:rPr>
+        <w:t>public class ExcelDoc implements Document {</w:t>
+      </w:r>
+    </w:p>
+    <w:p>
+      <w:pPr>
+        <w:spacing w:line="240" w:lineRule="auto"/>
+        <w:rPr>
+          <w:sz w:val="24"/>
+          <w:szCs w:val="24"/>
+        </w:rPr>
+      </w:pPr>
+      <w:r>
+        <w:rPr>
+          <w:sz w:val="24"/>
+          <w:szCs w:val="24"/>
+        </w:rPr>
+        <w:t xml:space="preserve">    public void </w:t>
+      </w:r>
+      <w:proofErr w:type="gramStart"/>
+      <w:r>
+        <w:rPr>
+          <w:sz w:val="24"/>
+          <w:szCs w:val="24"/>
+        </w:rPr>
+        <w:t>show(</w:t>
+      </w:r>
+      <w:proofErr w:type="gramEnd"/>
+      <w:r>
+        <w:rPr>
+          <w:sz w:val="24"/>
+          <w:szCs w:val="24"/>
+        </w:rPr>
+        <w:t>) {</w:t>
+      </w:r>
+    </w:p>
+    <w:p>
+      <w:pPr>
+        <w:spacing w:line="240" w:lineRule="auto"/>
+        <w:rPr>
+          <w:sz w:val="24"/>
+          <w:szCs w:val="24"/>
+        </w:rPr>
+      </w:pPr>
+      <w:r>
+        <w:rPr>
+          <w:sz w:val="24"/>
+          <w:szCs w:val="24"/>
+        </w:rPr>
+        <w:t xml:space="preserve">        System.out.println("Excel file is opened.");</w:t>
+      </w:r>
+    </w:p>
+    <w:p>
+      <w:pPr>
+        <w:spacing w:line="240" w:lineRule="auto"/>
+        <w:rPr>
+          <w:sz w:val="24"/>
+          <w:szCs w:val="24"/>
+        </w:rPr>
+      </w:pPr>
+      <w:r>
+        <w:rPr>
+          <w:sz w:val="24"/>
+          <w:szCs w:val="24"/>
+        </w:rPr>
+        <w:t xml:space="preserve">    }</w:t>
+      </w:r>
+    </w:p>
+    <w:p>
+      <w:pPr>
+        <w:spacing w:line="240" w:lineRule="auto"/>
+        <w:rPr>
+          <w:sz w:val="24"/>
+          <w:szCs w:val="24"/>
+        </w:rPr>
+      </w:pPr>
+      <w:r>
+        <w:rPr>
+          <w:sz w:val="24"/>
+          <w:szCs w:val="24"/>
+        </w:rPr>
+        <w:t>}</w:t>
+      </w:r>
+    </w:p>
+    <w:p>
+      <w:pPr>
+        <w:spacing w:line="240" w:lineRule="auto"/>
         <w:rPr>
           <w:b/>
           <w:bCs/>
           <w:sz w:val="24"/>
           <w:szCs w:val="24"/>
         </w:rPr>
-        <w:t xml:space="preserve">Class: </w:t>
-      </w:r>
-      <w:proofErr w:type="spellStart"/>
+      </w:pPr>
       <w:r>
         <w:rPr>
           <w:b/>
@@ -1261,40 +1193,23 @@
           <w:sz w:val="24"/>
           <w:szCs w:val="24"/>
         </w:rPr>
-        <w:t>ExcelDoc</w:t>
-      </w:r>
-      <w:proofErr w:type="spellEnd"/>
-    </w:p>
-    <w:p>
-      <w:pPr>
-        <w:spacing w:line="240" w:lineRule="auto"/>
-        <w:rPr>
-          <w:sz w:val="24"/>
-          <w:szCs w:val="24"/>
-        </w:rPr>
-      </w:pPr>
-      <w:r>
-        <w:rPr>
-          <w:sz w:val="24"/>
-          <w:szCs w:val="24"/>
-        </w:rPr>
-        <w:t xml:space="preserve">public class </w:t>
-      </w:r>
-      <w:proofErr w:type="spellStart"/>
-      <w:r>
-        <w:rPr>
-          <w:sz w:val="24"/>
-          <w:szCs w:val="24"/>
-        </w:rPr>
-        <w:t>ExcelDoc</w:t>
-      </w:r>
-      <w:proofErr w:type="spellEnd"/>
-      <w:r>
-        <w:rPr>
-          <w:sz w:val="24"/>
-          <w:szCs w:val="24"/>
-        </w:rPr>
-        <w:t xml:space="preserve"> implements Document {</w:t>
+        <w:t>Class: WordDoc</w:t>
+      </w:r>
+    </w:p>
+    <w:p>
+      <w:pPr>
+        <w:spacing w:line="240" w:lineRule="auto"/>
+        <w:rPr>
+          <w:sz w:val="24"/>
+          <w:szCs w:val="24"/>
+        </w:rPr>
+      </w:pPr>
+      <w:r>
+        <w:rPr>
+          <w:sz w:val="24"/>
+          <w:szCs w:val="24"/>
+        </w:rPr>
+        <w:t>public class WordDoc implements Document {</w:t>
       </w:r>
     </w:p>
     <w:p>
@@ -1342,23 +1257,7 @@
           <w:sz w:val="24"/>
           <w:szCs w:val="24"/>
         </w:rPr>
-        <w:t xml:space="preserve">        </w:t>
-      </w:r>
-      <w:proofErr w:type="spellStart"/>
-      <w:r>
-        <w:rPr>
-          <w:sz w:val="24"/>
-          <w:szCs w:val="24"/>
-        </w:rPr>
-        <w:t>System.out.println</w:t>
-      </w:r>
-      <w:proofErr w:type="spellEnd"/>
-      <w:r>
-        <w:rPr>
-          <w:sz w:val="24"/>
-          <w:szCs w:val="24"/>
-        </w:rPr>
-        <w:t>("Excel file is opened.");</w:t>
+        <w:t xml:space="preserve">        System.out.println("Word document is opened.");</w:t>
       </w:r>
     </w:p>
     <w:p>
@@ -1410,242 +1309,356 @@
           <w:sz w:val="24"/>
           <w:szCs w:val="24"/>
         </w:rPr>
-        <w:t xml:space="preserve">Class: </w:t>
-      </w:r>
-      <w:proofErr w:type="spellStart"/>
-      <w:r>
+        <w:t>Class: DocumentFactory</w:t>
+      </w:r>
+    </w:p>
+    <w:p>
+      <w:pPr>
+        <w:spacing w:line="240" w:lineRule="auto"/>
+        <w:rPr>
+          <w:sz w:val="24"/>
+          <w:szCs w:val="24"/>
+        </w:rPr>
+      </w:pPr>
+      <w:r>
+        <w:rPr>
+          <w:sz w:val="24"/>
+          <w:szCs w:val="24"/>
+        </w:rPr>
+        <w:t>public class DocumentFactory {</w:t>
+      </w:r>
+    </w:p>
+    <w:p>
+      <w:pPr>
+        <w:spacing w:line="240" w:lineRule="auto"/>
+        <w:rPr>
+          <w:sz w:val="24"/>
+          <w:szCs w:val="24"/>
+        </w:rPr>
+      </w:pPr>
+      <w:r>
+        <w:rPr>
+          <w:sz w:val="24"/>
+          <w:szCs w:val="24"/>
+        </w:rPr>
+        <w:t xml:space="preserve">    public Document </w:t>
+      </w:r>
+      <w:proofErr w:type="gramStart"/>
+      <w:r>
+        <w:rPr>
+          <w:sz w:val="24"/>
+          <w:szCs w:val="24"/>
+        </w:rPr>
+        <w:t>getDocument(</w:t>
+      </w:r>
+      <w:proofErr w:type="gramEnd"/>
+      <w:r>
+        <w:rPr>
+          <w:sz w:val="24"/>
+          <w:szCs w:val="24"/>
+        </w:rPr>
+        <w:t>String type) {</w:t>
+      </w:r>
+    </w:p>
+    <w:p>
+      <w:pPr>
+        <w:spacing w:line="240" w:lineRule="auto"/>
+        <w:rPr>
+          <w:sz w:val="24"/>
+          <w:szCs w:val="24"/>
+        </w:rPr>
+      </w:pPr>
+      <w:r>
+        <w:rPr>
+          <w:sz w:val="24"/>
+          <w:szCs w:val="24"/>
+        </w:rPr>
+        <w:t xml:space="preserve">        switch (</w:t>
+      </w:r>
+      <w:proofErr w:type="gramStart"/>
+      <w:r>
+        <w:rPr>
+          <w:sz w:val="24"/>
+          <w:szCs w:val="24"/>
+        </w:rPr>
+        <w:t>type.toLowerCase</w:t>
+      </w:r>
+      <w:proofErr w:type="gramEnd"/>
+      <w:r>
+        <w:rPr>
+          <w:sz w:val="24"/>
+          <w:szCs w:val="24"/>
+        </w:rPr>
+        <w:t>()) {</w:t>
+      </w:r>
+    </w:p>
+    <w:p>
+      <w:pPr>
+        <w:spacing w:line="240" w:lineRule="auto"/>
+        <w:rPr>
+          <w:sz w:val="24"/>
+          <w:szCs w:val="24"/>
+        </w:rPr>
+      </w:pPr>
+      <w:r>
+        <w:rPr>
+          <w:sz w:val="24"/>
+          <w:szCs w:val="24"/>
+        </w:rPr>
+        <w:t xml:space="preserve">            case "pdf":</w:t>
+      </w:r>
+    </w:p>
+    <w:p>
+      <w:pPr>
+        <w:spacing w:line="240" w:lineRule="auto"/>
+        <w:rPr>
+          <w:sz w:val="24"/>
+          <w:szCs w:val="24"/>
+        </w:rPr>
+      </w:pPr>
+      <w:r>
+        <w:rPr>
+          <w:sz w:val="24"/>
+          <w:szCs w:val="24"/>
+        </w:rPr>
+        <w:t xml:space="preserve">                return new </w:t>
+      </w:r>
+      <w:proofErr w:type="gramStart"/>
+      <w:r>
+        <w:rPr>
+          <w:sz w:val="24"/>
+          <w:szCs w:val="24"/>
+        </w:rPr>
+        <w:t>PdfDoc(</w:t>
+      </w:r>
+      <w:proofErr w:type="gramEnd"/>
+      <w:r>
+        <w:rPr>
+          <w:sz w:val="24"/>
+          <w:szCs w:val="24"/>
+        </w:rPr>
+        <w:t>);</w:t>
+      </w:r>
+    </w:p>
+    <w:p>
+      <w:pPr>
+        <w:spacing w:line="240" w:lineRule="auto"/>
+        <w:rPr>
+          <w:sz w:val="24"/>
+          <w:szCs w:val="24"/>
+        </w:rPr>
+      </w:pPr>
+      <w:r>
+        <w:rPr>
+          <w:sz w:val="24"/>
+          <w:szCs w:val="24"/>
+        </w:rPr>
+        <w:lastRenderedPageBreak/>
+        <w:t xml:space="preserve">            case "word":</w:t>
+      </w:r>
+    </w:p>
+    <w:p>
+      <w:pPr>
+        <w:spacing w:line="240" w:lineRule="auto"/>
+        <w:rPr>
+          <w:sz w:val="24"/>
+          <w:szCs w:val="24"/>
+        </w:rPr>
+      </w:pPr>
+      <w:r>
+        <w:rPr>
+          <w:sz w:val="24"/>
+          <w:szCs w:val="24"/>
+        </w:rPr>
+        <w:t xml:space="preserve">                return new </w:t>
+      </w:r>
+      <w:proofErr w:type="gramStart"/>
+      <w:r>
+        <w:rPr>
+          <w:sz w:val="24"/>
+          <w:szCs w:val="24"/>
+        </w:rPr>
+        <w:t>WordDoc(</w:t>
+      </w:r>
+      <w:proofErr w:type="gramEnd"/>
+      <w:r>
+        <w:rPr>
+          <w:sz w:val="24"/>
+          <w:szCs w:val="24"/>
+        </w:rPr>
+        <w:t>);</w:t>
+      </w:r>
+    </w:p>
+    <w:p>
+      <w:pPr>
+        <w:spacing w:line="240" w:lineRule="auto"/>
+        <w:rPr>
+          <w:sz w:val="24"/>
+          <w:szCs w:val="24"/>
+        </w:rPr>
+      </w:pPr>
+      <w:r>
+        <w:rPr>
+          <w:sz w:val="24"/>
+          <w:szCs w:val="24"/>
+        </w:rPr>
+        <w:t xml:space="preserve">            case "excel":</w:t>
+      </w:r>
+    </w:p>
+    <w:p>
+      <w:pPr>
+        <w:spacing w:line="240" w:lineRule="auto"/>
+        <w:rPr>
+          <w:sz w:val="24"/>
+          <w:szCs w:val="24"/>
+        </w:rPr>
+      </w:pPr>
+      <w:r>
+        <w:rPr>
+          <w:sz w:val="24"/>
+          <w:szCs w:val="24"/>
+        </w:rPr>
+        <w:t xml:space="preserve">                return new </w:t>
+      </w:r>
+      <w:proofErr w:type="gramStart"/>
+      <w:r>
+        <w:rPr>
+          <w:sz w:val="24"/>
+          <w:szCs w:val="24"/>
+        </w:rPr>
+        <w:t>ExcelDoc(</w:t>
+      </w:r>
+      <w:proofErr w:type="gramEnd"/>
+      <w:r>
+        <w:rPr>
+          <w:sz w:val="24"/>
+          <w:szCs w:val="24"/>
+        </w:rPr>
+        <w:t>);</w:t>
+      </w:r>
+    </w:p>
+    <w:p>
+      <w:pPr>
+        <w:spacing w:line="240" w:lineRule="auto"/>
+        <w:rPr>
+          <w:sz w:val="24"/>
+          <w:szCs w:val="24"/>
+        </w:rPr>
+      </w:pPr>
+      <w:r>
+        <w:rPr>
+          <w:sz w:val="24"/>
+          <w:szCs w:val="24"/>
+        </w:rPr>
+        <w:t xml:space="preserve">            default:</w:t>
+      </w:r>
+    </w:p>
+    <w:p>
+      <w:pPr>
+        <w:spacing w:line="240" w:lineRule="auto"/>
+        <w:rPr>
+          <w:sz w:val="24"/>
+          <w:szCs w:val="24"/>
+        </w:rPr>
+      </w:pPr>
+      <w:r>
+        <w:rPr>
+          <w:sz w:val="24"/>
+          <w:szCs w:val="24"/>
+        </w:rPr>
+        <w:t xml:space="preserve">                return null;</w:t>
+      </w:r>
+    </w:p>
+    <w:p>
+      <w:pPr>
+        <w:spacing w:line="240" w:lineRule="auto"/>
+        <w:rPr>
+          <w:sz w:val="24"/>
+          <w:szCs w:val="24"/>
+        </w:rPr>
+      </w:pPr>
+      <w:r>
+        <w:rPr>
+          <w:sz w:val="24"/>
+          <w:szCs w:val="24"/>
+        </w:rPr>
+        <w:t xml:space="preserve">        }</w:t>
+      </w:r>
+    </w:p>
+    <w:p>
+      <w:pPr>
+        <w:spacing w:line="240" w:lineRule="auto"/>
+        <w:rPr>
+          <w:sz w:val="24"/>
+          <w:szCs w:val="24"/>
+        </w:rPr>
+      </w:pPr>
+      <w:r>
+        <w:rPr>
+          <w:sz w:val="24"/>
+          <w:szCs w:val="24"/>
+        </w:rPr>
+        <w:t xml:space="preserve">    }</w:t>
+      </w:r>
+    </w:p>
+    <w:p>
+      <w:pPr>
+        <w:spacing w:line="240" w:lineRule="auto"/>
+        <w:rPr>
+          <w:sz w:val="24"/>
+          <w:szCs w:val="24"/>
+        </w:rPr>
+      </w:pPr>
+      <w:r>
+        <w:rPr>
+          <w:sz w:val="24"/>
+          <w:szCs w:val="24"/>
+        </w:rPr>
+        <w:t>}</w:t>
+      </w:r>
+    </w:p>
+    <w:p>
+      <w:pPr>
+        <w:spacing w:line="240" w:lineRule="auto"/>
         <w:rPr>
           <w:b/>
           <w:bCs/>
           <w:sz w:val="24"/>
           <w:szCs w:val="24"/>
         </w:rPr>
-        <w:t>WordDoc</w:t>
-      </w:r>
-      <w:proofErr w:type="spellEnd"/>
-    </w:p>
-    <w:p>
-      <w:pPr>
-        <w:spacing w:line="240" w:lineRule="auto"/>
-        <w:rPr>
-          <w:sz w:val="24"/>
-          <w:szCs w:val="24"/>
-        </w:rPr>
-      </w:pPr>
-      <w:r>
-        <w:rPr>
-          <w:sz w:val="24"/>
-          <w:szCs w:val="24"/>
-        </w:rPr>
-        <w:t xml:space="preserve">public class </w:t>
-      </w:r>
-      <w:proofErr w:type="spellStart"/>
-      <w:r>
-        <w:rPr>
-          <w:sz w:val="24"/>
-          <w:szCs w:val="24"/>
-        </w:rPr>
-        <w:t>WordDoc</w:t>
-      </w:r>
-      <w:proofErr w:type="spellEnd"/>
-      <w:r>
-        <w:rPr>
-          <w:sz w:val="24"/>
-          <w:szCs w:val="24"/>
-        </w:rPr>
-        <w:t xml:space="preserve"> implements Document {</w:t>
-      </w:r>
-    </w:p>
-    <w:p>
-      <w:pPr>
-        <w:spacing w:line="240" w:lineRule="auto"/>
-        <w:rPr>
-          <w:sz w:val="24"/>
-          <w:szCs w:val="24"/>
-        </w:rPr>
-      </w:pPr>
-      <w:r>
-        <w:rPr>
-          <w:sz w:val="24"/>
-          <w:szCs w:val="24"/>
-        </w:rPr>
-        <w:t xml:space="preserve">    public void </w:t>
-      </w:r>
-      <w:proofErr w:type="gramStart"/>
-      <w:r>
-        <w:rPr>
-          <w:sz w:val="24"/>
-          <w:szCs w:val="24"/>
-        </w:rPr>
-        <w:t>show(</w:t>
-      </w:r>
-      <w:proofErr w:type="gramEnd"/>
-      <w:r>
-        <w:rPr>
-          <w:sz w:val="24"/>
-          <w:szCs w:val="24"/>
-        </w:rPr>
-        <w:t>) {</w:t>
-      </w:r>
-    </w:p>
-    <w:p>
-      <w:pPr>
-        <w:spacing w:line="240" w:lineRule="auto"/>
-        <w:rPr>
-          <w:sz w:val="24"/>
-          <w:szCs w:val="24"/>
-        </w:rPr>
-      </w:pPr>
-      <w:r>
-        <w:rPr>
-          <w:sz w:val="24"/>
-          <w:szCs w:val="24"/>
-        </w:rPr>
-        <w:t xml:space="preserve">        </w:t>
-      </w:r>
-      <w:proofErr w:type="spellStart"/>
-      <w:r>
-        <w:rPr>
-          <w:sz w:val="24"/>
-          <w:szCs w:val="24"/>
-        </w:rPr>
-        <w:t>System.out.println</w:t>
-      </w:r>
-      <w:proofErr w:type="spellEnd"/>
-      <w:r>
-        <w:rPr>
-          <w:sz w:val="24"/>
-          <w:szCs w:val="24"/>
-        </w:rPr>
-        <w:t>("Word document is opened.");</w:t>
-      </w:r>
-    </w:p>
-    <w:p>
-      <w:pPr>
-        <w:spacing w:line="240" w:lineRule="auto"/>
-        <w:rPr>
-          <w:sz w:val="24"/>
-          <w:szCs w:val="24"/>
-        </w:rPr>
-      </w:pPr>
-      <w:r>
-        <w:rPr>
-          <w:sz w:val="24"/>
-          <w:szCs w:val="24"/>
-        </w:rPr>
-        <w:t xml:space="preserve">    }</w:t>
-      </w:r>
-    </w:p>
-    <w:p>
-      <w:pPr>
-        <w:spacing w:line="240" w:lineRule="auto"/>
-        <w:rPr>
-          <w:sz w:val="24"/>
-          <w:szCs w:val="24"/>
-        </w:rPr>
-      </w:pPr>
-      <w:r>
-        <w:rPr>
-          <w:sz w:val="24"/>
-          <w:szCs w:val="24"/>
-        </w:rPr>
-        <w:t>}</w:t>
-      </w:r>
-    </w:p>
-    <w:p>
-      <w:pPr>
-        <w:spacing w:line="240" w:lineRule="auto"/>
+      </w:pPr>
+      <w:r>
         <w:rPr>
           <w:b/>
           <w:bCs/>
           <w:sz w:val="24"/>
           <w:szCs w:val="24"/>
         </w:rPr>
-      </w:pPr>
-      <w:r>
-        <w:rPr>
-          <w:b/>
-          <w:bCs/>
-          <w:sz w:val="24"/>
-          <w:szCs w:val="24"/>
-        </w:rPr>
-        <w:t xml:space="preserve">Class: </w:t>
-      </w:r>
-      <w:proofErr w:type="spellStart"/>
-      <w:r>
-        <w:rPr>
-          <w:b/>
-          <w:bCs/>
-          <w:sz w:val="24"/>
-          <w:szCs w:val="24"/>
-        </w:rPr>
-        <w:t>DocumentFactory</w:t>
-      </w:r>
-      <w:proofErr w:type="spellEnd"/>
-    </w:p>
-    <w:p>
-      <w:pPr>
-        <w:spacing w:line="240" w:lineRule="auto"/>
-        <w:rPr>
-          <w:sz w:val="24"/>
-          <w:szCs w:val="24"/>
-        </w:rPr>
-      </w:pPr>
-      <w:r>
-        <w:rPr>
-          <w:sz w:val="24"/>
-          <w:szCs w:val="24"/>
-        </w:rPr>
-        <w:t xml:space="preserve">public class </w:t>
-      </w:r>
-      <w:proofErr w:type="spellStart"/>
-      <w:r>
-        <w:rPr>
-          <w:sz w:val="24"/>
-          <w:szCs w:val="24"/>
-        </w:rPr>
-        <w:t>DocumentFactory</w:t>
-      </w:r>
-      <w:proofErr w:type="spellEnd"/>
-      <w:r>
-        <w:rPr>
-          <w:sz w:val="24"/>
-          <w:szCs w:val="24"/>
-        </w:rPr>
-        <w:t xml:space="preserve"> {</w:t>
-      </w:r>
-    </w:p>
-    <w:p>
-      <w:pPr>
-        <w:spacing w:line="240" w:lineRule="auto"/>
-        <w:rPr>
-          <w:sz w:val="24"/>
-          <w:szCs w:val="24"/>
-        </w:rPr>
-      </w:pPr>
-      <w:r>
-        <w:rPr>
-          <w:sz w:val="24"/>
-          <w:szCs w:val="24"/>
-        </w:rPr>
-        <w:t xml:space="preserve">    public Document </w:t>
-      </w:r>
-      <w:proofErr w:type="spellStart"/>
+        <w:t>Class: MainFactory</w:t>
+      </w:r>
+    </w:p>
+    <w:p>
+      <w:pPr>
+        <w:spacing w:line="240" w:lineRule="auto"/>
+        <w:rPr>
+          <w:sz w:val="24"/>
+          <w:szCs w:val="24"/>
+        </w:rPr>
+      </w:pPr>
+      <w:r>
+        <w:rPr>
+          <w:sz w:val="24"/>
+          <w:szCs w:val="24"/>
+        </w:rPr>
+        <w:t xml:space="preserve">import </w:t>
+      </w:r>
       <w:proofErr w:type="gramStart"/>
       <w:r>
         <w:rPr>
           <w:sz w:val="24"/>
           <w:szCs w:val="24"/>
         </w:rPr>
-        <w:t>getDocument</w:t>
-      </w:r>
-      <w:proofErr w:type="spellEnd"/>
-      <w:r>
-        <w:rPr>
-          <w:sz w:val="24"/>
-          <w:szCs w:val="24"/>
-        </w:rPr>
-        <w:t>(</w:t>
+        <w:t>java.util</w:t>
       </w:r>
       <w:proofErr w:type="gramEnd"/>
       <w:r>
@@ -1653,90 +1666,79 @@
           <w:sz w:val="24"/>
           <w:szCs w:val="24"/>
         </w:rPr>
-        <w:t>String type) {</w:t>
-      </w:r>
-    </w:p>
-    <w:p>
-      <w:pPr>
-        <w:spacing w:line="240" w:lineRule="auto"/>
-        <w:rPr>
-          <w:sz w:val="24"/>
-          <w:szCs w:val="24"/>
-        </w:rPr>
-      </w:pPr>
-      <w:r>
-        <w:rPr>
-          <w:sz w:val="24"/>
-          <w:szCs w:val="24"/>
-        </w:rPr>
-        <w:t xml:space="preserve">        switch (</w:t>
-      </w:r>
-      <w:proofErr w:type="spellStart"/>
+        <w:t>.Scanner;</w:t>
+      </w:r>
+    </w:p>
+    <w:p>
+      <w:pPr>
+        <w:spacing w:line="240" w:lineRule="auto"/>
+        <w:rPr>
+          <w:sz w:val="24"/>
+          <w:szCs w:val="24"/>
+        </w:rPr>
+      </w:pPr>
+      <w:r>
+        <w:rPr>
+          <w:sz w:val="24"/>
+          <w:szCs w:val="24"/>
+        </w:rPr>
+        <w:t>public class MainFactory {</w:t>
+      </w:r>
+    </w:p>
+    <w:p>
+      <w:pPr>
+        <w:spacing w:line="240" w:lineRule="auto"/>
+        <w:rPr>
+          <w:sz w:val="24"/>
+          <w:szCs w:val="24"/>
+        </w:rPr>
+      </w:pPr>
+      <w:r>
+        <w:rPr>
+          <w:sz w:val="24"/>
+          <w:szCs w:val="24"/>
+        </w:rPr>
+        <w:t xml:space="preserve">    public static void </w:t>
+      </w:r>
       <w:proofErr w:type="gramStart"/>
       <w:r>
         <w:rPr>
           <w:sz w:val="24"/>
           <w:szCs w:val="24"/>
         </w:rPr>
-        <w:t>type.toLowerCase</w:t>
-      </w:r>
-      <w:proofErr w:type="spellEnd"/>
+        <w:t>main(String[</w:t>
+      </w:r>
       <w:proofErr w:type="gramEnd"/>
       <w:r>
         <w:rPr>
           <w:sz w:val="24"/>
           <w:szCs w:val="24"/>
         </w:rPr>
-        <w:t>()) {</w:t>
-      </w:r>
-    </w:p>
-    <w:p>
-      <w:pPr>
-        <w:spacing w:line="240" w:lineRule="auto"/>
-        <w:rPr>
-          <w:sz w:val="24"/>
-          <w:szCs w:val="24"/>
-        </w:rPr>
-      </w:pPr>
-      <w:r>
-        <w:rPr>
-          <w:sz w:val="24"/>
-          <w:szCs w:val="24"/>
-        </w:rPr>
-        <w:t xml:space="preserve">            case "pdf":</w:t>
-      </w:r>
-    </w:p>
-    <w:p>
-      <w:pPr>
-        <w:spacing w:line="240" w:lineRule="auto"/>
-        <w:rPr>
-          <w:sz w:val="24"/>
-          <w:szCs w:val="24"/>
-        </w:rPr>
-      </w:pPr>
-      <w:r>
-        <w:rPr>
-          <w:sz w:val="24"/>
-          <w:szCs w:val="24"/>
-        </w:rPr>
-        <w:t xml:space="preserve">                return new </w:t>
-      </w:r>
-      <w:proofErr w:type="spellStart"/>
+        <w:t>] args) {</w:t>
+      </w:r>
+    </w:p>
+    <w:p>
+      <w:pPr>
+        <w:spacing w:line="240" w:lineRule="auto"/>
+        <w:rPr>
+          <w:sz w:val="24"/>
+          <w:szCs w:val="24"/>
+        </w:rPr>
+      </w:pPr>
+      <w:r>
+        <w:rPr>
+          <w:sz w:val="24"/>
+          <w:szCs w:val="24"/>
+        </w:rPr>
+        <w:t xml:space="preserve">        Scanner sc = new </w:t>
+      </w:r>
       <w:proofErr w:type="gramStart"/>
       <w:r>
         <w:rPr>
           <w:sz w:val="24"/>
           <w:szCs w:val="24"/>
         </w:rPr>
-        <w:t>PdfDoc</w:t>
-      </w:r>
-      <w:proofErr w:type="spellEnd"/>
-      <w:r>
-        <w:rPr>
-          <w:sz w:val="24"/>
-          <w:szCs w:val="24"/>
-        </w:rPr>
-        <w:t>(</w:t>
+        <w:t>Scanner(</w:t>
       </w:r>
       <w:proofErr w:type="gramEnd"/>
       <w:r>
@@ -1744,6 +1746,38 @@
           <w:sz w:val="24"/>
           <w:szCs w:val="24"/>
         </w:rPr>
+        <w:t>System.in);</w:t>
+      </w:r>
+    </w:p>
+    <w:p>
+      <w:pPr>
+        <w:spacing w:line="240" w:lineRule="auto"/>
+        <w:rPr>
+          <w:sz w:val="24"/>
+          <w:szCs w:val="24"/>
+        </w:rPr>
+      </w:pPr>
+      <w:r>
+        <w:rPr>
+          <w:sz w:val="24"/>
+          <w:szCs w:val="24"/>
+        </w:rPr>
+        <w:t xml:space="preserve">        DocumentFactory factory = new </w:t>
+      </w:r>
+      <w:proofErr w:type="gramStart"/>
+      <w:r>
+        <w:rPr>
+          <w:sz w:val="24"/>
+          <w:szCs w:val="24"/>
+        </w:rPr>
+        <w:t>DocumentFactory(</w:t>
+      </w:r>
+      <w:proofErr w:type="gramEnd"/>
+      <w:r>
+        <w:rPr>
+          <w:sz w:val="24"/>
+          <w:szCs w:val="24"/>
+        </w:rPr>
         <w:t>);</w:t>
       </w:r>
     </w:p>
@@ -1755,46 +1789,45 @@
           <w:szCs w:val="24"/>
         </w:rPr>
       </w:pPr>
-      <w:r>
-        <w:rPr>
-          <w:sz w:val="24"/>
-          <w:szCs w:val="24"/>
-        </w:rPr>
-        <w:lastRenderedPageBreak/>
-        <w:t xml:space="preserve">            case "word":</w:t>
-      </w:r>
-    </w:p>
-    <w:p>
-      <w:pPr>
-        <w:spacing w:line="240" w:lineRule="auto"/>
-        <w:rPr>
-          <w:sz w:val="24"/>
-          <w:szCs w:val="24"/>
-        </w:rPr>
-      </w:pPr>
-      <w:r>
-        <w:rPr>
-          <w:sz w:val="24"/>
-          <w:szCs w:val="24"/>
-        </w:rPr>
-        <w:t xml:space="preserve">                return new </w:t>
-      </w:r>
-      <w:proofErr w:type="spellStart"/>
+    </w:p>
+    <w:p>
+      <w:pPr>
+        <w:spacing w:line="240" w:lineRule="auto"/>
+        <w:rPr>
+          <w:sz w:val="24"/>
+          <w:szCs w:val="24"/>
+        </w:rPr>
+      </w:pPr>
+      <w:r>
+        <w:rPr>
+          <w:sz w:val="24"/>
+          <w:szCs w:val="24"/>
+        </w:rPr>
+        <w:t xml:space="preserve">        System.out.print("Enter document type (pdf/word/excel): ");</w:t>
+      </w:r>
+    </w:p>
+    <w:p>
+      <w:pPr>
+        <w:spacing w:line="240" w:lineRule="auto"/>
+        <w:rPr>
+          <w:sz w:val="24"/>
+          <w:szCs w:val="24"/>
+        </w:rPr>
+      </w:pPr>
+      <w:r>
+        <w:rPr>
+          <w:sz w:val="24"/>
+          <w:szCs w:val="24"/>
+        </w:rPr>
+        <w:t xml:space="preserve">        String input = </w:t>
+      </w:r>
       <w:proofErr w:type="gramStart"/>
       <w:r>
         <w:rPr>
           <w:sz w:val="24"/>
           <w:szCs w:val="24"/>
         </w:rPr>
-        <w:t>WordDoc</w:t>
-      </w:r>
-      <w:proofErr w:type="spellEnd"/>
-      <w:r>
-        <w:rPr>
-          <w:sz w:val="24"/>
-          <w:szCs w:val="24"/>
-        </w:rPr>
-        <w:t>(</w:t>
+        <w:t>sc.nextLine</w:t>
       </w:r>
       <w:proofErr w:type="gramEnd"/>
       <w:r>
@@ -1802,56 +1835,40 @@
           <w:sz w:val="24"/>
           <w:szCs w:val="24"/>
         </w:rPr>
-        <w:t>);</w:t>
-      </w:r>
-    </w:p>
-    <w:p>
-      <w:pPr>
-        <w:spacing w:line="240" w:lineRule="auto"/>
-        <w:rPr>
-          <w:sz w:val="24"/>
-          <w:szCs w:val="24"/>
-        </w:rPr>
-      </w:pPr>
-      <w:r>
-        <w:rPr>
-          <w:sz w:val="24"/>
-          <w:szCs w:val="24"/>
-        </w:rPr>
-        <w:t xml:space="preserve">            case "excel":</w:t>
-      </w:r>
-    </w:p>
-    <w:p>
-      <w:pPr>
-        <w:spacing w:line="240" w:lineRule="auto"/>
-        <w:rPr>
-          <w:sz w:val="24"/>
-          <w:szCs w:val="24"/>
-        </w:rPr>
-      </w:pPr>
-      <w:r>
-        <w:rPr>
-          <w:sz w:val="24"/>
-          <w:szCs w:val="24"/>
-        </w:rPr>
-        <w:t xml:space="preserve">                return new </w:t>
-      </w:r>
-      <w:proofErr w:type="spellStart"/>
+        <w:t>();</w:t>
+      </w:r>
+    </w:p>
+    <w:p>
+      <w:pPr>
+        <w:spacing w:line="240" w:lineRule="auto"/>
+        <w:rPr>
+          <w:sz w:val="24"/>
+          <w:szCs w:val="24"/>
+        </w:rPr>
+      </w:pPr>
+    </w:p>
+    <w:p>
+      <w:pPr>
+        <w:spacing w:line="240" w:lineRule="auto"/>
+        <w:rPr>
+          <w:sz w:val="24"/>
+          <w:szCs w:val="24"/>
+        </w:rPr>
+      </w:pPr>
+      <w:r>
+        <w:rPr>
+          <w:sz w:val="24"/>
+          <w:szCs w:val="24"/>
+        </w:rPr>
+        <w:t xml:space="preserve">        Document doc = </w:t>
+      </w:r>
       <w:proofErr w:type="gramStart"/>
       <w:r>
         <w:rPr>
           <w:sz w:val="24"/>
           <w:szCs w:val="24"/>
         </w:rPr>
-        <w:t>ExcelDoc</w:t>
-      </w:r>
-      <w:proofErr w:type="spellEnd"/>
-      <w:r>
-        <w:rPr>
-          <w:sz w:val="24"/>
-          <w:szCs w:val="24"/>
-        </w:rPr>
-        <w:t>(</w:t>
+        <w:t>factory.getDocument</w:t>
       </w:r>
       <w:proofErr w:type="gramEnd"/>
       <w:r>
@@ -1859,39 +1876,103 @@
           <w:sz w:val="24"/>
           <w:szCs w:val="24"/>
         </w:rPr>
-        <w:t>);</w:t>
-      </w:r>
-    </w:p>
-    <w:p>
-      <w:pPr>
-        <w:spacing w:line="240" w:lineRule="auto"/>
-        <w:rPr>
-          <w:sz w:val="24"/>
-          <w:szCs w:val="24"/>
-        </w:rPr>
-      </w:pPr>
-      <w:r>
-        <w:rPr>
-          <w:sz w:val="24"/>
-          <w:szCs w:val="24"/>
-        </w:rPr>
-        <w:t xml:space="preserve">            default:</w:t>
-      </w:r>
-    </w:p>
-    <w:p>
-      <w:pPr>
-        <w:spacing w:line="240" w:lineRule="auto"/>
-        <w:rPr>
-          <w:sz w:val="24"/>
-          <w:szCs w:val="24"/>
-        </w:rPr>
-      </w:pPr>
-      <w:r>
-        <w:rPr>
-          <w:sz w:val="24"/>
-          <w:szCs w:val="24"/>
-        </w:rPr>
-        <w:t xml:space="preserve">                return null;</w:t>
+        <w:t>(input);</w:t>
+      </w:r>
+    </w:p>
+    <w:p>
+      <w:pPr>
+        <w:spacing w:line="240" w:lineRule="auto"/>
+        <w:rPr>
+          <w:sz w:val="24"/>
+          <w:szCs w:val="24"/>
+        </w:rPr>
+      </w:pPr>
+      <w:r>
+        <w:rPr>
+          <w:sz w:val="24"/>
+          <w:szCs w:val="24"/>
+        </w:rPr>
+        <w:t xml:space="preserve">        if (</w:t>
+      </w:r>
+      <w:proofErr w:type="gramStart"/>
+      <w:r>
+        <w:rPr>
+          <w:sz w:val="24"/>
+          <w:szCs w:val="24"/>
+        </w:rPr>
+        <w:t>doc !</w:t>
+      </w:r>
+      <w:proofErr w:type="gramEnd"/>
+      <w:r>
+        <w:rPr>
+          <w:sz w:val="24"/>
+          <w:szCs w:val="24"/>
+        </w:rPr>
+        <w:t>= null) {</w:t>
+      </w:r>
+    </w:p>
+    <w:p>
+      <w:pPr>
+        <w:spacing w:line="240" w:lineRule="auto"/>
+        <w:rPr>
+          <w:sz w:val="24"/>
+          <w:szCs w:val="24"/>
+        </w:rPr>
+      </w:pPr>
+      <w:r>
+        <w:rPr>
+          <w:sz w:val="24"/>
+          <w:szCs w:val="24"/>
+        </w:rPr>
+        <w:t xml:space="preserve">            </w:t>
+      </w:r>
+      <w:proofErr w:type="gramStart"/>
+      <w:r>
+        <w:rPr>
+          <w:sz w:val="24"/>
+          <w:szCs w:val="24"/>
+        </w:rPr>
+        <w:t>doc.show</w:t>
+      </w:r>
+      <w:proofErr w:type="gramEnd"/>
+      <w:r>
+        <w:rPr>
+          <w:sz w:val="24"/>
+          <w:szCs w:val="24"/>
+        </w:rPr>
+        <w:t>();</w:t>
+      </w:r>
+    </w:p>
+    <w:p>
+      <w:pPr>
+        <w:spacing w:line="240" w:lineRule="auto"/>
+        <w:rPr>
+          <w:sz w:val="24"/>
+          <w:szCs w:val="24"/>
+        </w:rPr>
+      </w:pPr>
+      <w:r>
+        <w:rPr>
+          <w:sz w:val="24"/>
+          <w:szCs w:val="24"/>
+        </w:rPr>
+        <w:t xml:space="preserve">        } else {</w:t>
+      </w:r>
+    </w:p>
+    <w:p>
+      <w:pPr>
+        <w:spacing w:line="240" w:lineRule="auto"/>
+        <w:rPr>
+          <w:sz w:val="24"/>
+          <w:szCs w:val="24"/>
+        </w:rPr>
+      </w:pPr>
+      <w:r>
+        <w:rPr>
+          <w:sz w:val="24"/>
+          <w:szCs w:val="24"/>
+        </w:rPr>
+        <w:t xml:space="preserve">            System.out.println("Invalid document type.");</w:t>
       </w:r>
     </w:p>
     <w:p>
@@ -1923,6 +2004,38 @@
           <w:sz w:val="24"/>
           <w:szCs w:val="24"/>
         </w:rPr>
+        <w:t xml:space="preserve">        </w:t>
+      </w:r>
+      <w:proofErr w:type="gramStart"/>
+      <w:r>
+        <w:rPr>
+          <w:sz w:val="24"/>
+          <w:szCs w:val="24"/>
+        </w:rPr>
+        <w:t>sc.close</w:t>
+      </w:r>
+      <w:proofErr w:type="gramEnd"/>
+      <w:r>
+        <w:rPr>
+          <w:sz w:val="24"/>
+          <w:szCs w:val="24"/>
+        </w:rPr>
+        <w:t>();</w:t>
+      </w:r>
+    </w:p>
+    <w:p>
+      <w:pPr>
+        <w:spacing w:line="240" w:lineRule="auto"/>
+        <w:rPr>
+          <w:sz w:val="24"/>
+          <w:szCs w:val="24"/>
+        </w:rPr>
+      </w:pPr>
+      <w:r>
+        <w:rPr>
+          <w:sz w:val="24"/>
+          <w:szCs w:val="24"/>
+        </w:rPr>
         <w:t xml:space="preserve">    }</w:t>
       </w:r>
     </w:p>
@@ -1946,597 +2059,27 @@
       <w:pPr>
         <w:spacing w:line="240" w:lineRule="auto"/>
         <w:rPr>
-          <w:b/>
-          <w:bCs/>
-          <w:sz w:val="24"/>
-          <w:szCs w:val="24"/>
-        </w:rPr>
-      </w:pPr>
-      <w:r>
-        <w:rPr>
-          <w:b/>
-          <w:bCs/>
-          <w:sz w:val="24"/>
-          <w:szCs w:val="24"/>
-        </w:rPr>
-        <w:t xml:space="preserve">Class: </w:t>
-      </w:r>
-      <w:proofErr w:type="spellStart"/>
-      <w:r>
-        <w:rPr>
-          <w:b/>
-          <w:bCs/>
-          <w:sz w:val="24"/>
-          <w:szCs w:val="24"/>
-        </w:rPr>
-        <w:t>MainFactory</w:t>
-      </w:r>
-      <w:proofErr w:type="spellEnd"/>
-    </w:p>
-    <w:p>
-      <w:pPr>
-        <w:spacing w:line="240" w:lineRule="auto"/>
-        <w:rPr>
-          <w:sz w:val="24"/>
-          <w:szCs w:val="24"/>
-        </w:rPr>
-      </w:pPr>
-      <w:r>
-        <w:rPr>
-          <w:sz w:val="24"/>
-          <w:szCs w:val="24"/>
-        </w:rPr>
-        <w:t xml:space="preserve">import </w:t>
-      </w:r>
-      <w:proofErr w:type="spellStart"/>
-      <w:proofErr w:type="gramStart"/>
-      <w:r>
-        <w:rPr>
-          <w:sz w:val="24"/>
-          <w:szCs w:val="24"/>
-        </w:rPr>
-        <w:t>java.util</w:t>
-      </w:r>
-      <w:proofErr w:type="gramEnd"/>
-      <w:r>
-        <w:rPr>
-          <w:sz w:val="24"/>
-          <w:szCs w:val="24"/>
-        </w:rPr>
-        <w:t>.Scanner</w:t>
-      </w:r>
-      <w:proofErr w:type="spellEnd"/>
-      <w:r>
-        <w:rPr>
-          <w:sz w:val="24"/>
-          <w:szCs w:val="24"/>
-        </w:rPr>
-        <w:t>;</w:t>
-      </w:r>
-    </w:p>
-    <w:p>
-      <w:pPr>
-        <w:spacing w:line="240" w:lineRule="auto"/>
-        <w:rPr>
-          <w:sz w:val="24"/>
-          <w:szCs w:val="24"/>
-        </w:rPr>
-      </w:pPr>
-      <w:r>
-        <w:rPr>
-          <w:sz w:val="24"/>
-          <w:szCs w:val="24"/>
-        </w:rPr>
-        <w:t xml:space="preserve">public class </w:t>
-      </w:r>
-      <w:proofErr w:type="spellStart"/>
-      <w:r>
-        <w:rPr>
-          <w:sz w:val="24"/>
-          <w:szCs w:val="24"/>
-        </w:rPr>
-        <w:t>MainFactory</w:t>
-      </w:r>
-      <w:proofErr w:type="spellEnd"/>
-      <w:r>
-        <w:rPr>
-          <w:sz w:val="24"/>
-          <w:szCs w:val="24"/>
-        </w:rPr>
-        <w:t xml:space="preserve"> {</w:t>
-      </w:r>
-    </w:p>
-    <w:p>
-      <w:pPr>
-        <w:spacing w:line="240" w:lineRule="auto"/>
-        <w:rPr>
-          <w:sz w:val="24"/>
-          <w:szCs w:val="24"/>
-        </w:rPr>
-      </w:pPr>
-      <w:r>
-        <w:rPr>
-          <w:sz w:val="24"/>
-          <w:szCs w:val="24"/>
-        </w:rPr>
-        <w:t xml:space="preserve">    public static void </w:t>
-      </w:r>
-      <w:proofErr w:type="gramStart"/>
-      <w:r>
-        <w:rPr>
-          <w:sz w:val="24"/>
-          <w:szCs w:val="24"/>
-        </w:rPr>
-        <w:t>main(String[</w:t>
-      </w:r>
-      <w:proofErr w:type="gramEnd"/>
-      <w:r>
-        <w:rPr>
-          <w:sz w:val="24"/>
-          <w:szCs w:val="24"/>
-        </w:rPr>
-        <w:t xml:space="preserve">] </w:t>
-      </w:r>
-      <w:proofErr w:type="spellStart"/>
-      <w:r>
-        <w:rPr>
-          <w:sz w:val="24"/>
-          <w:szCs w:val="24"/>
-        </w:rPr>
-        <w:t>args</w:t>
-      </w:r>
-      <w:proofErr w:type="spellEnd"/>
-      <w:r>
-        <w:rPr>
-          <w:sz w:val="24"/>
-          <w:szCs w:val="24"/>
-        </w:rPr>
-        <w:t>) {</w:t>
-      </w:r>
-    </w:p>
-    <w:p>
-      <w:pPr>
-        <w:spacing w:line="240" w:lineRule="auto"/>
-        <w:rPr>
-          <w:sz w:val="24"/>
-          <w:szCs w:val="24"/>
-        </w:rPr>
-      </w:pPr>
-      <w:r>
-        <w:rPr>
-          <w:sz w:val="24"/>
-          <w:szCs w:val="24"/>
-        </w:rPr>
-        <w:t xml:space="preserve">        Scanner </w:t>
-      </w:r>
-      <w:proofErr w:type="spellStart"/>
-      <w:r>
-        <w:rPr>
-          <w:sz w:val="24"/>
-          <w:szCs w:val="24"/>
-        </w:rPr>
-        <w:t>sc</w:t>
-      </w:r>
-      <w:proofErr w:type="spellEnd"/>
-      <w:r>
-        <w:rPr>
-          <w:sz w:val="24"/>
-          <w:szCs w:val="24"/>
-        </w:rPr>
-        <w:t xml:space="preserve"> = new </w:t>
-      </w:r>
-      <w:proofErr w:type="gramStart"/>
-      <w:r>
-        <w:rPr>
-          <w:sz w:val="24"/>
-          <w:szCs w:val="24"/>
-        </w:rPr>
-        <w:t>Scanner(</w:t>
-      </w:r>
-      <w:proofErr w:type="gramEnd"/>
-      <w:r>
-        <w:rPr>
-          <w:sz w:val="24"/>
-          <w:szCs w:val="24"/>
-        </w:rPr>
-        <w:t>System.in);</w:t>
-      </w:r>
-    </w:p>
-    <w:p>
-      <w:pPr>
-        <w:spacing w:line="240" w:lineRule="auto"/>
-        <w:rPr>
-          <w:sz w:val="24"/>
-          <w:szCs w:val="24"/>
-        </w:rPr>
-      </w:pPr>
-      <w:r>
-        <w:rPr>
-          <w:sz w:val="24"/>
-          <w:szCs w:val="24"/>
-        </w:rPr>
-        <w:t xml:space="preserve">        </w:t>
-      </w:r>
-      <w:proofErr w:type="spellStart"/>
-      <w:r>
-        <w:rPr>
-          <w:sz w:val="24"/>
-          <w:szCs w:val="24"/>
-        </w:rPr>
-        <w:t>DocumentFactory</w:t>
-      </w:r>
-      <w:proofErr w:type="spellEnd"/>
-      <w:r>
-        <w:rPr>
-          <w:sz w:val="24"/>
-          <w:szCs w:val="24"/>
-        </w:rPr>
-        <w:t xml:space="preserve"> factory = new </w:t>
-      </w:r>
-      <w:proofErr w:type="spellStart"/>
-      <w:proofErr w:type="gramStart"/>
-      <w:r>
-        <w:rPr>
-          <w:sz w:val="24"/>
-          <w:szCs w:val="24"/>
-        </w:rPr>
-        <w:t>DocumentFactory</w:t>
-      </w:r>
-      <w:proofErr w:type="spellEnd"/>
-      <w:r>
-        <w:rPr>
-          <w:sz w:val="24"/>
-          <w:szCs w:val="24"/>
-        </w:rPr>
-        <w:t>(</w:t>
-      </w:r>
-      <w:proofErr w:type="gramEnd"/>
-      <w:r>
-        <w:rPr>
-          <w:sz w:val="24"/>
-          <w:szCs w:val="24"/>
-        </w:rPr>
-        <w:t>);</w:t>
-      </w:r>
-    </w:p>
-    <w:p>
-      <w:pPr>
-        <w:spacing w:line="240" w:lineRule="auto"/>
-        <w:rPr>
-          <w:sz w:val="24"/>
-          <w:szCs w:val="24"/>
-        </w:rPr>
-      </w:pPr>
-    </w:p>
-    <w:p>
-      <w:pPr>
-        <w:spacing w:line="240" w:lineRule="auto"/>
-        <w:rPr>
-          <w:sz w:val="24"/>
-          <w:szCs w:val="24"/>
-        </w:rPr>
-      </w:pPr>
-      <w:r>
-        <w:rPr>
-          <w:sz w:val="24"/>
-          <w:szCs w:val="24"/>
-        </w:rPr>
-        <w:t xml:space="preserve">        </w:t>
-      </w:r>
-      <w:proofErr w:type="spellStart"/>
-      <w:r>
-        <w:rPr>
-          <w:sz w:val="24"/>
-          <w:szCs w:val="24"/>
-        </w:rPr>
-        <w:t>System.out.print</w:t>
-      </w:r>
-      <w:proofErr w:type="spellEnd"/>
-      <w:r>
-        <w:rPr>
-          <w:sz w:val="24"/>
-          <w:szCs w:val="24"/>
-        </w:rPr>
-        <w:t>("Enter document type (pdf/word/excel): ");</w:t>
-      </w:r>
-    </w:p>
-    <w:p>
-      <w:pPr>
-        <w:spacing w:line="240" w:lineRule="auto"/>
-        <w:rPr>
-          <w:sz w:val="24"/>
-          <w:szCs w:val="24"/>
-        </w:rPr>
-      </w:pPr>
-      <w:r>
-        <w:rPr>
-          <w:sz w:val="24"/>
-          <w:szCs w:val="24"/>
-        </w:rPr>
-        <w:t xml:space="preserve">        String input = </w:t>
-      </w:r>
-      <w:proofErr w:type="spellStart"/>
-      <w:proofErr w:type="gramStart"/>
-      <w:r>
-        <w:rPr>
-          <w:sz w:val="24"/>
-          <w:szCs w:val="24"/>
-        </w:rPr>
-        <w:t>sc.nextLine</w:t>
-      </w:r>
-      <w:proofErr w:type="spellEnd"/>
-      <w:proofErr w:type="gramEnd"/>
-      <w:r>
-        <w:rPr>
-          <w:sz w:val="24"/>
-          <w:szCs w:val="24"/>
-        </w:rPr>
-        <w:t>();</w:t>
-      </w:r>
-    </w:p>
-    <w:p>
-      <w:pPr>
-        <w:spacing w:line="240" w:lineRule="auto"/>
-        <w:rPr>
-          <w:sz w:val="24"/>
-          <w:szCs w:val="24"/>
-        </w:rPr>
-      </w:pPr>
-    </w:p>
-    <w:p>
-      <w:pPr>
-        <w:spacing w:line="240" w:lineRule="auto"/>
-        <w:rPr>
-          <w:sz w:val="24"/>
-          <w:szCs w:val="24"/>
-        </w:rPr>
-      </w:pPr>
-      <w:r>
-        <w:rPr>
-          <w:sz w:val="24"/>
-          <w:szCs w:val="24"/>
-        </w:rPr>
-        <w:t xml:space="preserve">        Document doc = </w:t>
-      </w:r>
-      <w:proofErr w:type="spellStart"/>
-      <w:proofErr w:type="gramStart"/>
-      <w:r>
-        <w:rPr>
-          <w:sz w:val="24"/>
-          <w:szCs w:val="24"/>
-        </w:rPr>
-        <w:t>factory.getDocument</w:t>
-      </w:r>
-      <w:proofErr w:type="spellEnd"/>
-      <w:proofErr w:type="gramEnd"/>
-      <w:r>
-        <w:rPr>
-          <w:sz w:val="24"/>
-          <w:szCs w:val="24"/>
-        </w:rPr>
-        <w:t>(input);</w:t>
-      </w:r>
-    </w:p>
-    <w:p>
-      <w:pPr>
-        <w:spacing w:line="240" w:lineRule="auto"/>
-        <w:rPr>
-          <w:sz w:val="24"/>
-          <w:szCs w:val="24"/>
-        </w:rPr>
-      </w:pPr>
-      <w:r>
-        <w:rPr>
-          <w:sz w:val="24"/>
-          <w:szCs w:val="24"/>
-        </w:rPr>
-        <w:t xml:space="preserve">        if (</w:t>
-      </w:r>
-      <w:proofErr w:type="gramStart"/>
-      <w:r>
-        <w:rPr>
-          <w:sz w:val="24"/>
-          <w:szCs w:val="24"/>
-        </w:rPr>
-        <w:t>doc !</w:t>
-      </w:r>
-      <w:proofErr w:type="gramEnd"/>
-      <w:r>
-        <w:rPr>
-          <w:sz w:val="24"/>
-          <w:szCs w:val="24"/>
-        </w:rPr>
-        <w:t>= null) {</w:t>
-      </w:r>
-    </w:p>
-    <w:p>
-      <w:pPr>
-        <w:spacing w:line="240" w:lineRule="auto"/>
-        <w:rPr>
-          <w:sz w:val="24"/>
-          <w:szCs w:val="24"/>
-        </w:rPr>
-      </w:pPr>
-      <w:r>
-        <w:rPr>
-          <w:sz w:val="24"/>
-          <w:szCs w:val="24"/>
-        </w:rPr>
-        <w:t xml:space="preserve">            </w:t>
-      </w:r>
-      <w:proofErr w:type="spellStart"/>
-      <w:proofErr w:type="gramStart"/>
-      <w:r>
-        <w:rPr>
-          <w:sz w:val="24"/>
-          <w:szCs w:val="24"/>
-        </w:rPr>
-        <w:t>doc.show</w:t>
-      </w:r>
-      <w:proofErr w:type="spellEnd"/>
-      <w:proofErr w:type="gramEnd"/>
-      <w:r>
-        <w:rPr>
-          <w:sz w:val="24"/>
-          <w:szCs w:val="24"/>
-        </w:rPr>
-        <w:t>();</w:t>
-      </w:r>
-    </w:p>
-    <w:p>
-      <w:pPr>
-        <w:spacing w:line="240" w:lineRule="auto"/>
-        <w:rPr>
-          <w:sz w:val="24"/>
-          <w:szCs w:val="24"/>
-        </w:rPr>
-      </w:pPr>
-      <w:r>
-        <w:rPr>
-          <w:sz w:val="24"/>
-          <w:szCs w:val="24"/>
-        </w:rPr>
-        <w:t xml:space="preserve">        } else {</w:t>
-      </w:r>
-    </w:p>
-    <w:p>
-      <w:pPr>
-        <w:spacing w:line="240" w:lineRule="auto"/>
-        <w:rPr>
-          <w:sz w:val="24"/>
-          <w:szCs w:val="24"/>
-        </w:rPr>
-      </w:pPr>
-      <w:r>
-        <w:rPr>
-          <w:sz w:val="24"/>
-          <w:szCs w:val="24"/>
-        </w:rPr>
-        <w:t xml:space="preserve">            </w:t>
-      </w:r>
-      <w:proofErr w:type="spellStart"/>
-      <w:r>
-        <w:rPr>
-          <w:sz w:val="24"/>
-          <w:szCs w:val="24"/>
-        </w:rPr>
-        <w:t>System.out.println</w:t>
-      </w:r>
-      <w:proofErr w:type="spellEnd"/>
-      <w:r>
-        <w:rPr>
-          <w:sz w:val="24"/>
-          <w:szCs w:val="24"/>
-        </w:rPr>
-        <w:t>("Invalid document type.");</w:t>
-      </w:r>
-    </w:p>
-    <w:p>
-      <w:pPr>
-        <w:spacing w:line="240" w:lineRule="auto"/>
-        <w:rPr>
-          <w:sz w:val="24"/>
-          <w:szCs w:val="24"/>
-        </w:rPr>
-      </w:pPr>
-      <w:r>
-        <w:rPr>
-          <w:sz w:val="24"/>
-          <w:szCs w:val="24"/>
-        </w:rPr>
-        <w:t xml:space="preserve">        }</w:t>
-      </w:r>
-    </w:p>
-    <w:p>
-      <w:pPr>
-        <w:spacing w:line="240" w:lineRule="auto"/>
-        <w:rPr>
-          <w:sz w:val="24"/>
-          <w:szCs w:val="24"/>
-        </w:rPr>
-      </w:pPr>
-      <w:r>
-        <w:rPr>
-          <w:sz w:val="24"/>
-          <w:szCs w:val="24"/>
-        </w:rPr>
-        <w:t xml:space="preserve">        </w:t>
-      </w:r>
-      <w:proofErr w:type="spellStart"/>
-      <w:proofErr w:type="gramStart"/>
-      <w:r>
-        <w:rPr>
-          <w:sz w:val="24"/>
-          <w:szCs w:val="24"/>
-        </w:rPr>
-        <w:t>sc.close</w:t>
-      </w:r>
-      <w:proofErr w:type="spellEnd"/>
-      <w:proofErr w:type="gramEnd"/>
-      <w:r>
-        <w:rPr>
-          <w:sz w:val="24"/>
-          <w:szCs w:val="24"/>
-        </w:rPr>
-        <w:t>();</w:t>
-      </w:r>
-    </w:p>
-    <w:p>
-      <w:pPr>
-        <w:spacing w:line="240" w:lineRule="auto"/>
-        <w:rPr>
-          <w:sz w:val="24"/>
-          <w:szCs w:val="24"/>
-        </w:rPr>
-      </w:pPr>
-      <w:r>
-        <w:rPr>
-          <w:sz w:val="24"/>
-          <w:szCs w:val="24"/>
-        </w:rPr>
-        <w:t xml:space="preserve">    }</w:t>
-      </w:r>
-    </w:p>
-    <w:p>
-      <w:pPr>
-        <w:spacing w:line="240" w:lineRule="auto"/>
-        <w:rPr>
-          <w:sz w:val="24"/>
-          <w:szCs w:val="24"/>
-        </w:rPr>
-      </w:pPr>
-      <w:r>
-        <w:rPr>
-          <w:sz w:val="24"/>
-          <w:szCs w:val="24"/>
-        </w:rPr>
-        <w:t>}</w:t>
-      </w:r>
-    </w:p>
-    <w:p>
-      <w:pPr>
-        <w:spacing w:line="240" w:lineRule="auto"/>
-        <w:rPr>
-          <w:sz w:val="24"/>
-          <w:szCs w:val="24"/>
-        </w:rPr>
-      </w:pPr>
-      <w:r>
-        <w:rPr>
-          <w:sz w:val="24"/>
-          <w:szCs w:val="24"/>
-        </w:rPr>
-        <w:br/>
-      </w:r>
-      <w:r>
-        <w:rPr>
-          <w:sz w:val="24"/>
-          <w:szCs w:val="24"/>
-        </w:rPr>
-        <w:br/>
-      </w:r>
-      <w:r>
-        <w:rPr>
+          <w:sz w:val="24"/>
+          <w:szCs w:val="24"/>
+        </w:rPr>
+      </w:pPr>
+      <w:r>
+        <w:rPr>
+          <w:sz w:val="24"/>
+          <w:szCs w:val="24"/>
+        </w:rPr>
+        <w:br/>
+      </w:r>
+      <w:r>
+        <w:rPr>
+          <w:sz w:val="24"/>
+          <w:szCs w:val="24"/>
+        </w:rPr>
+        <w:br/>
+      </w:r>
+      <w:r>
+        <w:rPr>
+          <w:noProof/>
           <w:sz w:val="24"/>
           <w:szCs w:val="24"/>
         </w:rPr>
@@ -2595,6 +2138,7 @@
       </w:pPr>
       <w:r>
         <w:rPr>
+          <w:noProof/>
           <w:sz w:val="24"/>
           <w:szCs w:val="24"/>
         </w:rPr>
@@ -2650,6 +2194,7 @@
       </w:r>
       <w:r>
         <w:rPr>
+          <w:noProof/>
           <w:sz w:val="24"/>
           <w:szCs w:val="24"/>
         </w:rPr>
@@ -2712,6 +2257,7 @@
       </w:r>
       <w:r>
         <w:rPr>
+          <w:noProof/>
           <w:sz w:val="24"/>
           <w:szCs w:val="24"/>
         </w:rPr>
@@ -2767,6 +2313,7 @@
       </w:r>
       <w:r>
         <w:rPr>
+          <w:noProof/>
           <w:sz w:val="24"/>
           <w:szCs w:val="24"/>
         </w:rPr>
@@ -2823,6 +2370,7 @@
       </w:r>
       <w:r>
         <w:rPr>
+          <w:noProof/>
           <w:sz w:val="24"/>
           <w:szCs w:val="24"/>
         </w:rPr>
@@ -2962,6 +2510,7 @@
       </w:r>
       <w:r>
         <w:rPr>
+          <w:noProof/>
           <w:sz w:val="24"/>
           <w:szCs w:val="24"/>
         </w:rPr>
@@ -3030,6 +2579,7 @@
       </w:r>
       <w:r>
         <w:rPr>
+          <w:noProof/>
           <w:sz w:val="24"/>
           <w:szCs w:val="24"/>
         </w:rPr>
@@ -3098,6 +2648,7 @@
       </w:r>
       <w:r>
         <w:rPr>
+          <w:noProof/>
           <w:sz w:val="24"/>
           <w:szCs w:val="24"/>
         </w:rPr>
@@ -3830,6 +3381,7 @@
   <w:style w:type="character" w:default="1" w:styleId="DefaultParagraphFont">
     <w:name w:val="Default Paragraph Font"/>
     <w:uiPriority w:val="1"/>
+    <w:semiHidden/>
     <w:unhideWhenUsed/>
   </w:style>
   <w:style w:type="table" w:default="1" w:styleId="TableNormal">

</xml_diff>